<commit_message>
Improve SWAPI example report
</commit_message>
<xml_diff>
--- a/examples/swapi/swapi.docx
+++ b/examples/swapi/swapi.docx
@@ -1,6 +1,6 @@
 
 <file path=word/document.xml><?xml version="1.0" encoding="utf-8"?>
-<w:document xmlns:wpc="http://schemas.microsoft.com/office/word/2010/wordprocessingCanvas" xmlns:mc="http://schemas.openxmlformats.org/markup-compatibility/2006" xmlns:o="urn:schemas-microsoft-com:office:office" xmlns:r="http://schemas.openxmlformats.org/officeDocument/2006/relationships" xmlns:m="http://schemas.openxmlformats.org/officeDocument/2006/math" xmlns:v="urn:schemas-microsoft-com:vml" xmlns:wp14="http://schemas.microsoft.com/office/word/2010/wordprocessingDrawing" xmlns:wp="http://schemas.openxmlformats.org/drawingml/2006/wordprocessingDrawing" xmlns:w10="urn:schemas-microsoft-com:office:word" xmlns:w="http://schemas.openxmlformats.org/wordprocessingml/2006/main" xmlns:w14="http://schemas.microsoft.com/office/word/2010/wordml" xmlns:w15="http://schemas.microsoft.com/office/word/2012/wordml" xmlns:wpg="http://schemas.microsoft.com/office/word/2010/wordprocessingGroup" xmlns:wpi="http://schemas.microsoft.com/office/word/2010/wordprocessingInk" xmlns:wne="http://schemas.microsoft.com/office/word/2006/wordml" xmlns:wps="http://schemas.microsoft.com/office/word/2010/wordprocessingShape" mc:Ignorable="w14 w15 wp14">
+<w:document xmlns:wpc="http://schemas.microsoft.com/office/word/2010/wordprocessingCanvas" xmlns:mo="http://schemas.microsoft.com/office/mac/office/2008/main" xmlns:mc="http://schemas.openxmlformats.org/markup-compatibility/2006" xmlns:mv="urn:schemas-microsoft-com:mac:vml" xmlns:o="urn:schemas-microsoft-com:office:office" xmlns:r="http://schemas.openxmlformats.org/officeDocument/2006/relationships" xmlns:m="http://schemas.openxmlformats.org/officeDocument/2006/math" xmlns:v="urn:schemas-microsoft-com:vml" xmlns:wp14="http://schemas.microsoft.com/office/word/2010/wordprocessingDrawing" xmlns:wp="http://schemas.openxmlformats.org/drawingml/2006/wordprocessingDrawing" xmlns:w10="urn:schemas-microsoft-com:office:word" xmlns:w="http://schemas.openxmlformats.org/wordprocessingml/2006/main" xmlns:w14="http://schemas.microsoft.com/office/word/2010/wordml" xmlns:w15="http://schemas.microsoft.com/office/word/2012/wordml" xmlns:wpg="http://schemas.microsoft.com/office/word/2010/wordprocessingGroup" xmlns:wpi="http://schemas.microsoft.com/office/word/2010/wordprocessingInk" xmlns:wne="http://schemas.microsoft.com/office/word/2006/wordml" xmlns:wps="http://schemas.microsoft.com/office/word/2010/wordprocessingShape" mc:Ignorable="w14 w15 wp14">
   <w:body>
     <w:p>
       <w:r>
@@ -14,15 +14,7 @@
     </w:p>
     <w:p>
       <w:r>
-        <w:t xml:space="preserve">  </w:t>
-      </w:r>
-      <w:proofErr w:type="spellStart"/>
-      <w:r>
-        <w:t>allFilms</w:t>
-      </w:r>
-      <w:proofErr w:type="spellEnd"/>
-      <w:r>
-        <w:t xml:space="preserve"> {</w:t>
+        <w:t xml:space="preserve">  allFilms {</w:t>
       </w:r>
     </w:p>
     <w:p>
@@ -32,38 +24,17 @@
     </w:p>
     <w:p>
       <w:r>
-        <w:t xml:space="preserve">      title </w:t>
-      </w:r>
-      <w:proofErr w:type="spellStart"/>
-      <w:r>
-        <w:t>releaseDate</w:t>
-      </w:r>
-      <w:proofErr w:type="spellEnd"/>
-      <w:r>
-        <w:t xml:space="preserve"> director producers</w:t>
-      </w:r>
-    </w:p>
-    <w:p>
-      <w:r>
-        <w:t xml:space="preserve">      </w:t>
-      </w:r>
-      <w:proofErr w:type="spellStart"/>
-      <w:r>
-        <w:t>openingCrawl</w:t>
-      </w:r>
-      <w:proofErr w:type="spellEnd"/>
-    </w:p>
-    <w:p>
-      <w:r>
-        <w:t xml:space="preserve">      </w:t>
-      </w:r>
-      <w:proofErr w:type="spellStart"/>
-      <w:r>
-        <w:t>characterConnection</w:t>
-      </w:r>
-      <w:proofErr w:type="spellEnd"/>
-      <w:r>
-        <w:t xml:space="preserve"> {</w:t>
+        <w:t xml:space="preserve">      title releaseDate director producers</w:t>
+      </w:r>
+    </w:p>
+    <w:p>
+      <w:r>
+        <w:t xml:space="preserve">      openingCrawl</w:t>
+      </w:r>
+    </w:p>
+    <w:p>
+      <w:r>
+        <w:t xml:space="preserve">      characterConnection {</w:t>
       </w:r>
     </w:p>
     <w:p>
@@ -83,36 +54,12 @@
     </w:p>
     <w:p>
       <w:r>
-        <w:t xml:space="preserve">          </w:t>
-      </w:r>
-      <w:proofErr w:type="spellStart"/>
-      <w:r>
-        <w:t>homeworld</w:t>
-      </w:r>
-      <w:proofErr w:type="spellEnd"/>
-      <w:r>
-        <w:t xml:space="preserve"> { name }</w:t>
-      </w:r>
-    </w:p>
-    <w:p>
-      <w:r>
-        <w:t xml:space="preserve">          </w:t>
-      </w:r>
-      <w:proofErr w:type="spellStart"/>
-      <w:r>
-        <w:t>starshipConnection</w:t>
-      </w:r>
-      <w:proofErr w:type="spellEnd"/>
-      <w:r>
-        <w:t xml:space="preserve"> { </w:t>
-      </w:r>
-      <w:proofErr w:type="spellStart"/>
-      <w:r>
-        <w:t>starships</w:t>
-      </w:r>
-      <w:proofErr w:type="spellEnd"/>
-      <w:r>
-        <w:t xml:space="preserve"> {</w:t>
+        <w:t xml:space="preserve">          homeworld { name }</w:t>
+      </w:r>
+    </w:p>
+    <w:p>
+      <w:r>
+        <w:t xml:space="preserve">          starshipConnection { starships {</w:t>
       </w:r>
     </w:p>
     <w:p>
@@ -157,7 +104,7 @@
     </w:p>
     <w:p>
       <w:pPr>
-        <w:pStyle w:val="Puesto"/>
+        <w:pStyle w:val="Title"/>
       </w:pPr>
       <w:r>
         <w:t>Star Wars</w:t>
@@ -172,45 +119,24 @@
         <w:t>film</w:t>
       </w:r>
       <w:r>
-        <w:t xml:space="preserve"> IN </w:t>
-      </w:r>
-      <w:proofErr w:type="spellStart"/>
-      <w:r>
-        <w:t>allFilms.</w:t>
+        <w:t xml:space="preserve"> IN allFilms.</w:t>
       </w:r>
       <w:r>
         <w:t>films</w:t>
       </w:r>
-      <w:proofErr w:type="spellEnd"/>
       <w:r>
         <w:t>+++</w:t>
       </w:r>
     </w:p>
     <w:p>
       <w:pPr>
-        <w:pStyle w:val="Ttulo2"/>
-      </w:pPr>
-      <w:r>
-        <w:t>+++INS $</w:t>
-      </w:r>
-      <w:proofErr w:type="spellStart"/>
-      <w:r>
-        <w:t>film.title</w:t>
-      </w:r>
-      <w:proofErr w:type="spellEnd"/>
-      <w:r>
-        <w:t>+++</w:t>
-      </w:r>
-      <w:r>
-        <w:t xml:space="preserve"> (+++INS $</w:t>
-      </w:r>
-      <w:proofErr w:type="spellStart"/>
-      <w:r>
-        <w:t>film.releaseDate</w:t>
-      </w:r>
-      <w:proofErr w:type="spellEnd"/>
-      <w:r>
-        <w:t>+++)</w:t>
+        <w:pStyle w:val="Heading2"/>
+      </w:pPr>
+      <w:r>
+        <w:t>+++INS $film.title+++</w:t>
+      </w:r>
+      <w:r>
+        <w:t xml:space="preserve"> (+++INS $film.releaseDate+++)</w:t>
       </w:r>
     </w:p>
     <w:p>
@@ -225,23 +151,7 @@
           <w:b/>
           <w:i/>
         </w:rPr>
-        <w:t>+++INS $</w:t>
-      </w:r>
-      <w:proofErr w:type="spellStart"/>
-      <w:r>
-        <w:rPr>
-          <w:b/>
-          <w:i/>
-        </w:rPr>
-        <w:t>film.openingCrawl</w:t>
-      </w:r>
-      <w:proofErr w:type="spellEnd"/>
-      <w:r>
-        <w:rPr>
-          <w:b/>
-          <w:i/>
-        </w:rPr>
-        <w:t>+++</w:t>
+        <w:t>+++INS $film.openingCrawl+++</w:t>
       </w:r>
     </w:p>
     <w:p>
@@ -252,15 +162,7 @@
         <w:t>Directed by:</w:t>
       </w:r>
       <w:r>
-        <w:t xml:space="preserve"> +++INS $</w:t>
-      </w:r>
-      <w:proofErr w:type="spellStart"/>
-      <w:r>
-        <w:t>film.director</w:t>
-      </w:r>
-      <w:proofErr w:type="spellEnd"/>
-      <w:r>
-        <w:t>+++</w:t>
+        <w:t xml:space="preserve"> +++INS $film.director+++</w:t>
       </w:r>
     </w:p>
     <w:p>
@@ -274,92 +176,58 @@
         <w:t xml:space="preserve"> +++</w:t>
       </w:r>
       <w:r>
-        <w:t>INS $</w:t>
-      </w:r>
-      <w:proofErr w:type="spellStart"/>
-      <w:r>
-        <w:t>film.producers</w:t>
-      </w:r>
-      <w:proofErr w:type="spellEnd"/>
+        <w:t>INS $film.producers</w:t>
+      </w:r>
+      <w:r>
+        <w:t>.join(', ')</w:t>
+      </w:r>
       <w:r>
         <w:t>+++</w:t>
       </w:r>
     </w:p>
     <w:p>
       <w:r>
-        <w:t xml:space="preserve">+++SHORTHAND </w:t>
-      </w:r>
-      <w:proofErr w:type="spellStart"/>
-      <w:r>
-        <w:t>forS</w:t>
-      </w:r>
-      <w:r>
-        <w:t>hip</w:t>
-      </w:r>
-      <w:proofErr w:type="spellEnd"/>
-      <w:r>
-        <w:t xml:space="preserve"> FOR ship IN $</w:t>
-      </w:r>
-      <w:proofErr w:type="spellStart"/>
-      <w:r>
-        <w:t>character.starshipConnection.starships</w:t>
-      </w:r>
-      <w:proofErr w:type="spellEnd"/>
-      <w:r>
-        <w:t>+++</w:t>
-      </w:r>
-    </w:p>
-    <w:p>
-      <w:r>
-        <w:t xml:space="preserve">+++SHORTHAND </w:t>
-      </w:r>
-      <w:proofErr w:type="spellStart"/>
-      <w:r>
-        <w:t>shipName</w:t>
-      </w:r>
-      <w:proofErr w:type="spellEnd"/>
-      <w:r>
-        <w:t xml:space="preserve"> INS $ship.name+++</w:t>
-      </w:r>
-    </w:p>
-    <w:p>
-      <w:r>
-        <w:t>+++SHORTHAND crew INS $</w:t>
-      </w:r>
-      <w:proofErr w:type="spellStart"/>
-      <w:r>
-        <w:t>ship.crew</w:t>
-      </w:r>
-      <w:proofErr w:type="spellEnd"/>
-      <w:r>
-        <w:t>+++</w:t>
-      </w:r>
-    </w:p>
-    <w:p>
-      <w:r>
-        <w:t>+++SHORTHAND passengers INS $</w:t>
-      </w:r>
-      <w:proofErr w:type="spellStart"/>
-      <w:r>
-        <w:t>ship.passengers</w:t>
-      </w:r>
-      <w:proofErr w:type="spellEnd"/>
-      <w:r>
-        <w:t>+++</w:t>
-      </w:r>
-    </w:p>
+        <w:t>+++SHORTHAND species INS $character.species ? $character.species.name : ''+++</w:t>
+      </w:r>
+    </w:p>
+    <w:p>
+      <w:r>
+        <w:t>+++SHORTHAND forS</w:t>
+      </w:r>
+      <w:r>
+        <w:t>hip FOR ship IN $character.starshipConnection.starships+++</w:t>
+      </w:r>
+    </w:p>
+    <w:p>
+      <w:r>
+        <w:t>+++SHORTHAND shipName INS $ship.name+++</w:t>
+      </w:r>
+    </w:p>
+    <w:p>
+      <w:r>
+        <w:t>+++SHORTHAND crew INS $ship.crew+++</w:t>
+      </w:r>
+    </w:p>
+    <w:p>
+      <w:r>
+        <w:lastRenderedPageBreak/>
+        <w:t>+++SHORTHAND passengers INS $ship.passengers+++</w:t>
+      </w:r>
+    </w:p>
+    <w:p/>
     <w:tbl>
       <w:tblPr>
-        <w:tblStyle w:val="Tabladecuadrcula3-nfasis1"/>
-        <w:tblW w:w="0" w:type="auto"/>
+        <w:tblStyle w:val="GridTable3-Accent1"/>
+        <w:tblW w:w="8795" w:type="dxa"/>
         <w:tblInd w:w="-5" w:type="dxa"/>
+        <w:tblLayout w:type="fixed"/>
         <w:tblLook w:val="04A0" w:firstRow="1" w:lastRow="0" w:firstColumn="1" w:lastColumn="0" w:noHBand="0" w:noVBand="1"/>
       </w:tblPr>
       <w:tblGrid>
-        <w:gridCol w:w="2727"/>
-        <w:gridCol w:w="1977"/>
-        <w:gridCol w:w="2244"/>
-        <w:gridCol w:w="1550"/>
+        <w:gridCol w:w="2274"/>
+        <w:gridCol w:w="1843"/>
+        <w:gridCol w:w="2268"/>
+        <w:gridCol w:w="2410"/>
       </w:tblGrid>
       <w:tr>
         <w:trPr>
@@ -368,18 +236,17 @@
         <w:tc>
           <w:tcPr>
             <w:cnfStyle w:val="001000000100" w:firstRow="0" w:lastRow="0" w:firstColumn="1" w:lastColumn="0" w:oddVBand="0" w:evenVBand="0" w:oddHBand="0" w:evenHBand="0" w:firstRowFirstColumn="1" w:firstRowLastColumn="0" w:lastRowFirstColumn="0" w:lastRowLastColumn="0"/>
-            <w:tcW w:w="2727" w:type="dxa"/>
+            <w:tcW w:w="2274" w:type="dxa"/>
           </w:tcPr>
           <w:p>
             <w:r>
-              <w:lastRenderedPageBreak/>
               <w:t>Name</w:t>
             </w:r>
           </w:p>
         </w:tc>
         <w:tc>
           <w:tcPr>
-            <w:tcW w:w="1977" w:type="dxa"/>
+            <w:tcW w:w="1843" w:type="dxa"/>
           </w:tcPr>
           <w:p>
             <w:pPr>
@@ -392,7 +259,7 @@
         </w:tc>
         <w:tc>
           <w:tcPr>
-            <w:tcW w:w="2244" w:type="dxa"/>
+            <w:tcW w:w="2268" w:type="dxa"/>
           </w:tcPr>
           <w:p>
             <w:pPr>
@@ -405,7 +272,7 @@
         </w:tc>
         <w:tc>
           <w:tcPr>
-            <w:tcW w:w="1550" w:type="dxa"/>
+            <w:tcW w:w="2410" w:type="dxa"/>
           </w:tcPr>
           <w:p>
             <w:pPr>
@@ -424,28 +291,17 @@
         <w:tc>
           <w:tcPr>
             <w:cnfStyle w:val="001000000000" w:firstRow="0" w:lastRow="0" w:firstColumn="1" w:lastColumn="0" w:oddVBand="0" w:evenVBand="0" w:oddHBand="0" w:evenHBand="0" w:firstRowFirstColumn="0" w:firstRowLastColumn="0" w:lastRowFirstColumn="0" w:lastRowLastColumn="0"/>
-            <w:tcW w:w="2727" w:type="dxa"/>
+            <w:tcW w:w="2274" w:type="dxa"/>
           </w:tcPr>
           <w:p>
             <w:r>
-              <w:t>+++FOR</w:t>
-            </w:r>
-            <w:r>
-              <w:t xml:space="preserve"> character IN $</w:t>
-            </w:r>
-            <w:proofErr w:type="spellStart"/>
-            <w:r>
-              <w:t>film.characterConnection.characters</w:t>
-            </w:r>
-            <w:proofErr w:type="spellEnd"/>
-            <w:r>
-              <w:t>+++</w:t>
+              <w:t>+++FOR character IN $film.characterConnection.characters+++</w:t>
             </w:r>
           </w:p>
         </w:tc>
         <w:tc>
           <w:tcPr>
-            <w:tcW w:w="1977" w:type="dxa"/>
+            <w:tcW w:w="1843" w:type="dxa"/>
           </w:tcPr>
           <w:p>
             <w:pPr>
@@ -455,7 +311,7 @@
         </w:tc>
         <w:tc>
           <w:tcPr>
-            <w:tcW w:w="2244" w:type="dxa"/>
+            <w:tcW w:w="2268" w:type="dxa"/>
           </w:tcPr>
           <w:p>
             <w:pPr>
@@ -465,7 +321,7 @@
         </w:tc>
         <w:tc>
           <w:tcPr>
-            <w:tcW w:w="1550" w:type="dxa"/>
+            <w:tcW w:w="2410" w:type="dxa"/>
           </w:tcPr>
           <w:p>
             <w:pPr>
@@ -478,7 +334,7 @@
         <w:tc>
           <w:tcPr>
             <w:cnfStyle w:val="001000000000" w:firstRow="0" w:lastRow="0" w:firstColumn="1" w:lastColumn="0" w:oddVBand="0" w:evenVBand="0" w:oddHBand="0" w:evenHBand="0" w:firstRowFirstColumn="0" w:firstRowLastColumn="0" w:lastRowFirstColumn="0" w:lastRowLastColumn="0"/>
-            <w:tcW w:w="2727" w:type="dxa"/>
+            <w:tcW w:w="2274" w:type="dxa"/>
           </w:tcPr>
           <w:p>
             <w:r>
@@ -488,20 +344,20 @@
         </w:tc>
         <w:tc>
           <w:tcPr>
-            <w:tcW w:w="1977" w:type="dxa"/>
+            <w:tcW w:w="1843" w:type="dxa"/>
           </w:tcPr>
           <w:p>
             <w:pPr>
               <w:cnfStyle w:val="000000000000" w:firstRow="0" w:lastRow="0" w:firstColumn="0" w:lastColumn="0" w:oddVBand="0" w:evenVBand="0" w:oddHBand="0" w:evenHBand="0" w:firstRowFirstColumn="0" w:firstRowLastColumn="0" w:lastRowFirstColumn="0" w:lastRowLastColumn="0"/>
             </w:pPr>
             <w:r>
-              <w:t>+++INS $character.species.name+++</w:t>
+              <w:t>+++[species]+++</w:t>
             </w:r>
           </w:p>
         </w:tc>
         <w:tc>
           <w:tcPr>
-            <w:tcW w:w="2244" w:type="dxa"/>
+            <w:tcW w:w="2268" w:type="dxa"/>
           </w:tcPr>
           <w:p>
             <w:pPr>
@@ -514,41 +370,28 @@
         </w:tc>
         <w:tc>
           <w:tcPr>
-            <w:tcW w:w="1550" w:type="dxa"/>
+            <w:tcW w:w="2410" w:type="dxa"/>
           </w:tcPr>
           <w:p>
             <w:pPr>
               <w:cnfStyle w:val="000000000000" w:firstRow="0" w:lastRow="0" w:firstColumn="0" w:lastColumn="0" w:oddVBand="0" w:evenVBand="0" w:oddHBand="0" w:evenHBand="0" w:firstRowFirstColumn="0" w:firstRowLastColumn="0" w:lastRowFirstColumn="0" w:lastRowLastColumn="0"/>
             </w:pPr>
             <w:r>
-              <w:t>+++[</w:t>
-            </w:r>
-            <w:proofErr w:type="spellStart"/>
-            <w:r>
-              <w:t>forShip</w:t>
-            </w:r>
-            <w:proofErr w:type="spellEnd"/>
-            <w:r>
-              <w:t>]+++</w:t>
+              <w:t>+++[forShip]+++</w:t>
             </w:r>
           </w:p>
           <w:p>
             <w:pPr>
+              <w:pStyle w:val="ListParagraph"/>
+              <w:numPr>
+                <w:ilvl w:val="0"/>
+                <w:numId w:val="6"/>
+              </w:numPr>
+              <w:ind w:left="263" w:hanging="284"/>
               <w:cnfStyle w:val="000000000000" w:firstRow="0" w:lastRow="0" w:firstColumn="0" w:lastColumn="0" w:oddVBand="0" w:evenVBand="0" w:oddHBand="0" w:evenHBand="0" w:firstRowFirstColumn="0" w:firstRowLastColumn="0" w:lastRowFirstColumn="0" w:lastRowLastColumn="0"/>
             </w:pPr>
             <w:r>
-              <w:t xml:space="preserve">* </w:t>
-            </w:r>
-            <w:r>
-              <w:t>+++[</w:t>
-            </w:r>
-            <w:proofErr w:type="spellStart"/>
-            <w:r>
-              <w:t>shipName</w:t>
-            </w:r>
-            <w:proofErr w:type="spellEnd"/>
-            <w:r>
-              <w:t>]+++ (+++[crew]+++ + +++[passengers]+++)</w:t>
+              <w:t>+++[shipName]+++ (+++[crew]+++ + +++[passengers]+++)</w:t>
             </w:r>
           </w:p>
           <w:p>
@@ -573,22 +416,17 @@
         <w:tc>
           <w:tcPr>
             <w:cnfStyle w:val="001000000000" w:firstRow="0" w:lastRow="0" w:firstColumn="1" w:lastColumn="0" w:oddVBand="0" w:evenVBand="0" w:oddHBand="0" w:evenHBand="0" w:firstRowFirstColumn="0" w:firstRowLastColumn="0" w:lastRowFirstColumn="0" w:lastRowLastColumn="0"/>
-            <w:tcW w:w="2727" w:type="dxa"/>
+            <w:tcW w:w="2274" w:type="dxa"/>
           </w:tcPr>
           <w:p>
             <w:r>
-              <w:t>+++END-FOR</w:t>
-            </w:r>
-            <w:bookmarkStart w:id="0" w:name="_GoBack"/>
-            <w:bookmarkEnd w:id="0"/>
-            <w:r>
-              <w:t xml:space="preserve"> character+++</w:t>
+              <w:t>+++END-FOR character+++</w:t>
             </w:r>
           </w:p>
         </w:tc>
         <w:tc>
           <w:tcPr>
-            <w:tcW w:w="1977" w:type="dxa"/>
+            <w:tcW w:w="1843" w:type="dxa"/>
           </w:tcPr>
           <w:p>
             <w:pPr>
@@ -598,7 +436,7 @@
         </w:tc>
         <w:tc>
           <w:tcPr>
-            <w:tcW w:w="2244" w:type="dxa"/>
+            <w:tcW w:w="2268" w:type="dxa"/>
           </w:tcPr>
           <w:p>
             <w:pPr>
@@ -608,7 +446,7 @@
         </w:tc>
         <w:tc>
           <w:tcPr>
-            <w:tcW w:w="1550" w:type="dxa"/>
+            <w:tcW w:w="2410" w:type="dxa"/>
           </w:tcPr>
           <w:p>
             <w:pPr>
@@ -618,12 +456,14 @@
         </w:tc>
       </w:tr>
     </w:tbl>
+    <w:p/>
     <w:p>
       <w:r>
         <w:t>+++END-FOR film+++</w:t>
       </w:r>
-    </w:p>
-    <w:p/>
+      <w:bookmarkStart w:id="0" w:name="_GoBack"/>
+      <w:bookmarkEnd w:id="0"/>
+    </w:p>
     <w:sectPr>
       <w:pgSz w:w="11900" w:h="16840"/>
       <w:pgMar w:top="1417" w:right="1701" w:bottom="1417" w:left="1701" w:header="708" w:footer="708" w:gutter="0"/>
@@ -635,7 +475,7 @@
 </file>
 
 <file path=word/numbering.xml><?xml version="1.0" encoding="utf-8"?>
-<w:numbering xmlns:wpc="http://schemas.microsoft.com/office/word/2010/wordprocessingCanvas" xmlns:mc="http://schemas.openxmlformats.org/markup-compatibility/2006" xmlns:o="urn:schemas-microsoft-com:office:office" xmlns:r="http://schemas.openxmlformats.org/officeDocument/2006/relationships" xmlns:m="http://schemas.openxmlformats.org/officeDocument/2006/math" xmlns:v="urn:schemas-microsoft-com:vml" xmlns:wp14="http://schemas.microsoft.com/office/word/2010/wordprocessingDrawing" xmlns:wp="http://schemas.openxmlformats.org/drawingml/2006/wordprocessingDrawing" xmlns:w10="urn:schemas-microsoft-com:office:word" xmlns:w="http://schemas.openxmlformats.org/wordprocessingml/2006/main" xmlns:w14="http://schemas.microsoft.com/office/word/2010/wordml" xmlns:w15="http://schemas.microsoft.com/office/word/2012/wordml" xmlns:wpg="http://schemas.microsoft.com/office/word/2010/wordprocessingGroup" xmlns:wpi="http://schemas.microsoft.com/office/word/2010/wordprocessingInk" xmlns:wne="http://schemas.microsoft.com/office/word/2006/wordml" xmlns:wps="http://schemas.microsoft.com/office/word/2010/wordprocessingShape" mc:Ignorable="w14 w15 wp14">
+<w:numbering xmlns:wpc="http://schemas.microsoft.com/office/word/2010/wordprocessingCanvas" xmlns:mo="http://schemas.microsoft.com/office/mac/office/2008/main" xmlns:mc="http://schemas.openxmlformats.org/markup-compatibility/2006" xmlns:mv="urn:schemas-microsoft-com:mac:vml" xmlns:o="urn:schemas-microsoft-com:office:office" xmlns:r="http://schemas.openxmlformats.org/officeDocument/2006/relationships" xmlns:m="http://schemas.openxmlformats.org/officeDocument/2006/math" xmlns:v="urn:schemas-microsoft-com:vml" xmlns:wp14="http://schemas.microsoft.com/office/word/2010/wordprocessingDrawing" xmlns:wp="http://schemas.openxmlformats.org/drawingml/2006/wordprocessingDrawing" xmlns:w10="urn:schemas-microsoft-com:office:word" xmlns:w="http://schemas.openxmlformats.org/wordprocessingml/2006/main" xmlns:w14="http://schemas.microsoft.com/office/word/2010/wordml" xmlns:w15="http://schemas.microsoft.com/office/word/2012/wordml" xmlns:wpg="http://schemas.microsoft.com/office/word/2010/wordprocessingGroup" xmlns:wpi="http://schemas.microsoft.com/office/word/2010/wordprocessingInk" xmlns:wne="http://schemas.microsoft.com/office/word/2006/wordml" xmlns:wps="http://schemas.microsoft.com/office/word/2010/wordprocessingShape" mc:Ignorable="w14 w15 wp14">
   <w:abstractNum w:abstractNumId="0">
     <w:nsid w:val="0A093151"/>
     <w:multiLevelType w:val="hybridMultilevel"/>
@@ -861,6 +701,231 @@
     </w:lvl>
   </w:abstractNum>
   <w:abstractNum w:abstractNumId="2">
+    <w:nsid w:val="1B2B0457"/>
+    <w:multiLevelType w:val="hybridMultilevel"/>
+    <w:tmpl w:val="4F247C8E"/>
+    <w:lvl w:ilvl="0" w:tplc="08090001">
+      <w:start w:val="1"/>
+      <w:numFmt w:val="bullet"/>
+      <w:lvlText w:val=""/>
+      <w:lvlJc w:val="left"/>
+      <w:pPr>
+        <w:ind w:left="720" w:hanging="360"/>
+      </w:pPr>
+      <w:rPr>
+        <w:rFonts w:ascii="Symbol" w:hAnsi="Symbol" w:hint="default"/>
+      </w:rPr>
+    </w:lvl>
+    <w:lvl w:ilvl="1" w:tplc="08090003" w:tentative="1">
+      <w:start w:val="1"/>
+      <w:numFmt w:val="bullet"/>
+      <w:lvlText w:val="o"/>
+      <w:lvlJc w:val="left"/>
+      <w:pPr>
+        <w:ind w:left="1440" w:hanging="360"/>
+      </w:pPr>
+      <w:rPr>
+        <w:rFonts w:ascii="Courier New" w:hAnsi="Courier New" w:cs="Courier New" w:hint="default"/>
+      </w:rPr>
+    </w:lvl>
+    <w:lvl w:ilvl="2" w:tplc="08090005" w:tentative="1">
+      <w:start w:val="1"/>
+      <w:numFmt w:val="bullet"/>
+      <w:lvlText w:val=""/>
+      <w:lvlJc w:val="left"/>
+      <w:pPr>
+        <w:ind w:left="2160" w:hanging="360"/>
+      </w:pPr>
+      <w:rPr>
+        <w:rFonts w:ascii="Wingdings" w:hAnsi="Wingdings" w:hint="default"/>
+      </w:rPr>
+    </w:lvl>
+    <w:lvl w:ilvl="3" w:tplc="08090001" w:tentative="1">
+      <w:start w:val="1"/>
+      <w:numFmt w:val="bullet"/>
+      <w:lvlText w:val=""/>
+      <w:lvlJc w:val="left"/>
+      <w:pPr>
+        <w:ind w:left="2880" w:hanging="360"/>
+      </w:pPr>
+      <w:rPr>
+        <w:rFonts w:ascii="Symbol" w:hAnsi="Symbol" w:hint="default"/>
+      </w:rPr>
+    </w:lvl>
+    <w:lvl w:ilvl="4" w:tplc="08090003" w:tentative="1">
+      <w:start w:val="1"/>
+      <w:numFmt w:val="bullet"/>
+      <w:lvlText w:val="o"/>
+      <w:lvlJc w:val="left"/>
+      <w:pPr>
+        <w:ind w:left="3600" w:hanging="360"/>
+      </w:pPr>
+      <w:rPr>
+        <w:rFonts w:ascii="Courier New" w:hAnsi="Courier New" w:cs="Courier New" w:hint="default"/>
+      </w:rPr>
+    </w:lvl>
+    <w:lvl w:ilvl="5" w:tplc="08090005" w:tentative="1">
+      <w:start w:val="1"/>
+      <w:numFmt w:val="bullet"/>
+      <w:lvlText w:val=""/>
+      <w:lvlJc w:val="left"/>
+      <w:pPr>
+        <w:ind w:left="4320" w:hanging="360"/>
+      </w:pPr>
+      <w:rPr>
+        <w:rFonts w:ascii="Wingdings" w:hAnsi="Wingdings" w:hint="default"/>
+      </w:rPr>
+    </w:lvl>
+    <w:lvl w:ilvl="6" w:tplc="08090001" w:tentative="1">
+      <w:start w:val="1"/>
+      <w:numFmt w:val="bullet"/>
+      <w:lvlText w:val=""/>
+      <w:lvlJc w:val="left"/>
+      <w:pPr>
+        <w:ind w:left="5040" w:hanging="360"/>
+      </w:pPr>
+      <w:rPr>
+        <w:rFonts w:ascii="Symbol" w:hAnsi="Symbol" w:hint="default"/>
+      </w:rPr>
+    </w:lvl>
+    <w:lvl w:ilvl="7" w:tplc="08090003" w:tentative="1">
+      <w:start w:val="1"/>
+      <w:numFmt w:val="bullet"/>
+      <w:lvlText w:val="o"/>
+      <w:lvlJc w:val="left"/>
+      <w:pPr>
+        <w:ind w:left="5760" w:hanging="360"/>
+      </w:pPr>
+      <w:rPr>
+        <w:rFonts w:ascii="Courier New" w:hAnsi="Courier New" w:cs="Courier New" w:hint="default"/>
+      </w:rPr>
+    </w:lvl>
+    <w:lvl w:ilvl="8" w:tplc="08090005" w:tentative="1">
+      <w:start w:val="1"/>
+      <w:numFmt w:val="bullet"/>
+      <w:lvlText w:val=""/>
+      <w:lvlJc w:val="left"/>
+      <w:pPr>
+        <w:ind w:left="6480" w:hanging="360"/>
+      </w:pPr>
+      <w:rPr>
+        <w:rFonts w:ascii="Wingdings" w:hAnsi="Wingdings" w:hint="default"/>
+      </w:rPr>
+    </w:lvl>
+  </w:abstractNum>
+  <w:abstractNum w:abstractNumId="3">
+    <w:nsid w:val="2A0F2EBB"/>
+    <w:multiLevelType w:val="hybridMultilevel"/>
+    <w:tmpl w:val="B8D8A730"/>
+    <w:lvl w:ilvl="0" w:tplc="ED4C1A42">
+      <w:numFmt w:val="bullet"/>
+      <w:lvlText w:val=""/>
+      <w:lvlJc w:val="left"/>
+      <w:pPr>
+        <w:ind w:left="720" w:hanging="360"/>
+      </w:pPr>
+      <w:rPr>
+        <w:rFonts w:ascii="Symbol" w:eastAsiaTheme="minorEastAsia" w:hAnsi="Symbol" w:cstheme="minorBidi" w:hint="default"/>
+      </w:rPr>
+    </w:lvl>
+    <w:lvl w:ilvl="1" w:tplc="08090003" w:tentative="1">
+      <w:start w:val="1"/>
+      <w:numFmt w:val="bullet"/>
+      <w:lvlText w:val="o"/>
+      <w:lvlJc w:val="left"/>
+      <w:pPr>
+        <w:ind w:left="1440" w:hanging="360"/>
+      </w:pPr>
+      <w:rPr>
+        <w:rFonts w:ascii="Courier New" w:hAnsi="Courier New" w:cs="Courier New" w:hint="default"/>
+      </w:rPr>
+    </w:lvl>
+    <w:lvl w:ilvl="2" w:tplc="08090005" w:tentative="1">
+      <w:start w:val="1"/>
+      <w:numFmt w:val="bullet"/>
+      <w:lvlText w:val=""/>
+      <w:lvlJc w:val="left"/>
+      <w:pPr>
+        <w:ind w:left="2160" w:hanging="360"/>
+      </w:pPr>
+      <w:rPr>
+        <w:rFonts w:ascii="Wingdings" w:hAnsi="Wingdings" w:hint="default"/>
+      </w:rPr>
+    </w:lvl>
+    <w:lvl w:ilvl="3" w:tplc="08090001" w:tentative="1">
+      <w:start w:val="1"/>
+      <w:numFmt w:val="bullet"/>
+      <w:lvlText w:val=""/>
+      <w:lvlJc w:val="left"/>
+      <w:pPr>
+        <w:ind w:left="2880" w:hanging="360"/>
+      </w:pPr>
+      <w:rPr>
+        <w:rFonts w:ascii="Symbol" w:hAnsi="Symbol" w:hint="default"/>
+      </w:rPr>
+    </w:lvl>
+    <w:lvl w:ilvl="4" w:tplc="08090003" w:tentative="1">
+      <w:start w:val="1"/>
+      <w:numFmt w:val="bullet"/>
+      <w:lvlText w:val="o"/>
+      <w:lvlJc w:val="left"/>
+      <w:pPr>
+        <w:ind w:left="3600" w:hanging="360"/>
+      </w:pPr>
+      <w:rPr>
+        <w:rFonts w:ascii="Courier New" w:hAnsi="Courier New" w:cs="Courier New" w:hint="default"/>
+      </w:rPr>
+    </w:lvl>
+    <w:lvl w:ilvl="5" w:tplc="08090005" w:tentative="1">
+      <w:start w:val="1"/>
+      <w:numFmt w:val="bullet"/>
+      <w:lvlText w:val=""/>
+      <w:lvlJc w:val="left"/>
+      <w:pPr>
+        <w:ind w:left="4320" w:hanging="360"/>
+      </w:pPr>
+      <w:rPr>
+        <w:rFonts w:ascii="Wingdings" w:hAnsi="Wingdings" w:hint="default"/>
+      </w:rPr>
+    </w:lvl>
+    <w:lvl w:ilvl="6" w:tplc="08090001" w:tentative="1">
+      <w:start w:val="1"/>
+      <w:numFmt w:val="bullet"/>
+      <w:lvlText w:val=""/>
+      <w:lvlJc w:val="left"/>
+      <w:pPr>
+        <w:ind w:left="5040" w:hanging="360"/>
+      </w:pPr>
+      <w:rPr>
+        <w:rFonts w:ascii="Symbol" w:hAnsi="Symbol" w:hint="default"/>
+      </w:rPr>
+    </w:lvl>
+    <w:lvl w:ilvl="7" w:tplc="08090003" w:tentative="1">
+      <w:start w:val="1"/>
+      <w:numFmt w:val="bullet"/>
+      <w:lvlText w:val="o"/>
+      <w:lvlJc w:val="left"/>
+      <w:pPr>
+        <w:ind w:left="5760" w:hanging="360"/>
+      </w:pPr>
+      <w:rPr>
+        <w:rFonts w:ascii="Courier New" w:hAnsi="Courier New" w:cs="Courier New" w:hint="default"/>
+      </w:rPr>
+    </w:lvl>
+    <w:lvl w:ilvl="8" w:tplc="08090005" w:tentative="1">
+      <w:start w:val="1"/>
+      <w:numFmt w:val="bullet"/>
+      <w:lvlText w:val=""/>
+      <w:lvlJc w:val="left"/>
+      <w:pPr>
+        <w:ind w:left="6480" w:hanging="360"/>
+      </w:pPr>
+      <w:rPr>
+        <w:rFonts w:ascii="Wingdings" w:hAnsi="Wingdings" w:hint="default"/>
+      </w:rPr>
+    </w:lvl>
+  </w:abstractNum>
+  <w:abstractNum w:abstractNumId="4">
     <w:nsid w:val="363C5228"/>
     <w:multiLevelType w:val="hybridMultilevel"/>
     <w:tmpl w:val="4FD048FE"/>
@@ -972,7 +1037,7 @@
       </w:rPr>
     </w:lvl>
   </w:abstractNum>
-  <w:abstractNum w:abstractNumId="3">
+  <w:abstractNum w:abstractNumId="5">
     <w:nsid w:val="79911088"/>
     <w:multiLevelType w:val="hybridMultilevel"/>
     <w:tmpl w:val="B89254AA"/>
@@ -1086,16 +1151,22 @@
     </w:lvl>
   </w:abstractNum>
   <w:num w:numId="1">
-    <w:abstractNumId w:val="3"/>
+    <w:abstractNumId w:val="5"/>
   </w:num>
   <w:num w:numId="2">
-    <w:abstractNumId w:val="2"/>
+    <w:abstractNumId w:val="4"/>
   </w:num>
   <w:num w:numId="3">
     <w:abstractNumId w:val="0"/>
   </w:num>
   <w:num w:numId="4">
     <w:abstractNumId w:val="1"/>
+  </w:num>
+  <w:num w:numId="5">
+    <w:abstractNumId w:val="2"/>
+  </w:num>
+  <w:num w:numId="6">
+    <w:abstractNumId w:val="3"/>
   </w:num>
 </w:numbering>
 </file>
@@ -1117,7 +1188,7 @@
       </w:pPr>
     </w:pPrDefault>
   </w:docDefaults>
-  <w:latentStyles w:defLockedState="0" w:defUIPriority="99" w:defSemiHidden="0" w:defUnhideWhenUsed="0" w:defQFormat="0" w:count="371">
+  <w:latentStyles w:defLockedState="0" w:defUIPriority="99" w:defSemiHidden="0" w:defUnhideWhenUsed="0" w:defQFormat="0" w:count="380">
     <w:lsdException w:name="Normal" w:uiPriority="0" w:qFormat="1"/>
     <w:lsdException w:name="heading 1" w:uiPriority="9" w:qFormat="1"/>
     <w:lsdException w:name="heading 2" w:semiHidden="1" w:uiPriority="9" w:unhideWhenUsed="1" w:qFormat="1"/>
@@ -1495,11 +1566,11 @@
     <w:qFormat/>
     <w:rsid w:val="00F942D5"/>
   </w:style>
-  <w:style w:type="paragraph" w:styleId="Ttulo1">
+  <w:style w:type="paragraph" w:styleId="Heading1">
     <w:name w:val="heading 1"/>
     <w:basedOn w:val="Normal"/>
     <w:next w:val="Normal"/>
-    <w:link w:val="Ttulo1Car"/>
+    <w:link w:val="Heading1Char"/>
     <w:uiPriority w:val="9"/>
     <w:qFormat/>
     <w:rsid w:val="00F942D5"/>
@@ -1519,11 +1590,11 @@
       <w:szCs w:val="24"/>
     </w:rPr>
   </w:style>
-  <w:style w:type="paragraph" w:styleId="Ttulo2">
+  <w:style w:type="paragraph" w:styleId="Heading2">
     <w:name w:val="heading 2"/>
     <w:basedOn w:val="Normal"/>
     <w:next w:val="Normal"/>
-    <w:link w:val="Ttulo2Car"/>
+    <w:link w:val="Heading2Char"/>
     <w:uiPriority w:val="9"/>
     <w:unhideWhenUsed/>
     <w:qFormat/>
@@ -1542,11 +1613,11 @@
       <w:szCs w:val="24"/>
     </w:rPr>
   </w:style>
-  <w:style w:type="paragraph" w:styleId="Ttulo3">
+  <w:style w:type="paragraph" w:styleId="Heading3">
     <w:name w:val="heading 3"/>
     <w:basedOn w:val="Normal"/>
     <w:next w:val="Normal"/>
-    <w:link w:val="Ttulo3Car"/>
+    <w:link w:val="Heading3Char"/>
     <w:uiPriority w:val="9"/>
     <w:semiHidden/>
     <w:unhideWhenUsed/>
@@ -1566,11 +1637,11 @@
       <w:szCs w:val="24"/>
     </w:rPr>
   </w:style>
-  <w:style w:type="paragraph" w:styleId="Ttulo4">
+  <w:style w:type="paragraph" w:styleId="Heading4">
     <w:name w:val="heading 4"/>
     <w:basedOn w:val="Normal"/>
     <w:next w:val="Normal"/>
-    <w:link w:val="Ttulo4Car"/>
+    <w:link w:val="Heading4Char"/>
     <w:uiPriority w:val="9"/>
     <w:semiHidden/>
     <w:unhideWhenUsed/>
@@ -1592,11 +1663,11 @@
       <w:szCs w:val="24"/>
     </w:rPr>
   </w:style>
-  <w:style w:type="paragraph" w:styleId="Ttulo5">
+  <w:style w:type="paragraph" w:styleId="Heading5">
     <w:name w:val="heading 5"/>
     <w:basedOn w:val="Normal"/>
     <w:next w:val="Normal"/>
-    <w:link w:val="Ttulo5Car"/>
+    <w:link w:val="Heading5Char"/>
     <w:uiPriority w:val="9"/>
     <w:semiHidden/>
     <w:unhideWhenUsed/>
@@ -1611,11 +1682,11 @@
       <w:color w:val="90C226" w:themeColor="accent1"/>
     </w:rPr>
   </w:style>
-  <w:style w:type="paragraph" w:styleId="Ttulo6">
+  <w:style w:type="paragraph" w:styleId="Heading6">
     <w:name w:val="heading 6"/>
     <w:basedOn w:val="Normal"/>
     <w:next w:val="Normal"/>
-    <w:link w:val="Ttulo6Car"/>
+    <w:link w:val="Heading6Char"/>
     <w:uiPriority w:val="9"/>
     <w:semiHidden/>
     <w:unhideWhenUsed/>
@@ -1632,11 +1703,11 @@
       <w:color w:val="90C226" w:themeColor="accent1"/>
     </w:rPr>
   </w:style>
-  <w:style w:type="paragraph" w:styleId="Ttulo7">
+  <w:style w:type="paragraph" w:styleId="Heading7">
     <w:name w:val="heading 7"/>
     <w:basedOn w:val="Normal"/>
     <w:next w:val="Normal"/>
-    <w:link w:val="Ttulo7Car"/>
+    <w:link w:val="Heading7Char"/>
     <w:uiPriority w:val="9"/>
     <w:semiHidden/>
     <w:unhideWhenUsed/>
@@ -1655,11 +1726,11 @@
       <w:szCs w:val="20"/>
     </w:rPr>
   </w:style>
-  <w:style w:type="paragraph" w:styleId="Ttulo8">
+  <w:style w:type="paragraph" w:styleId="Heading8">
     <w:name w:val="heading 8"/>
     <w:basedOn w:val="Normal"/>
     <w:next w:val="Normal"/>
-    <w:link w:val="Ttulo8Car"/>
+    <w:link w:val="Heading8Char"/>
     <w:uiPriority w:val="9"/>
     <w:semiHidden/>
     <w:unhideWhenUsed/>
@@ -1680,11 +1751,11 @@
       <w:szCs w:val="20"/>
     </w:rPr>
   </w:style>
-  <w:style w:type="paragraph" w:styleId="Ttulo9">
+  <w:style w:type="paragraph" w:styleId="Heading9">
     <w:name w:val="heading 9"/>
     <w:basedOn w:val="Normal"/>
     <w:next w:val="Normal"/>
-    <w:link w:val="Ttulo9Car"/>
+    <w:link w:val="Heading9Char"/>
     <w:uiPriority w:val="9"/>
     <w:semiHidden/>
     <w:unhideWhenUsed/>
@@ -1703,13 +1774,13 @@
       <w:szCs w:val="20"/>
     </w:rPr>
   </w:style>
-  <w:style w:type="character" w:default="1" w:styleId="Fuentedeprrafopredeter">
+  <w:style w:type="character" w:default="1" w:styleId="DefaultParagraphFont">
     <w:name w:val="Default Paragraph Font"/>
     <w:uiPriority w:val="1"/>
     <w:semiHidden/>
     <w:unhideWhenUsed/>
   </w:style>
-  <w:style w:type="table" w:default="1" w:styleId="Tablanormal">
+  <w:style w:type="table" w:default="1" w:styleId="TableNormal">
     <w:name w:val="Normal Table"/>
     <w:uiPriority w:val="99"/>
     <w:semiHidden/>
@@ -1724,16 +1795,16 @@
       </w:tblCellMar>
     </w:tblPr>
   </w:style>
-  <w:style w:type="numbering" w:default="1" w:styleId="Sinlista">
+  <w:style w:type="numbering" w:default="1" w:styleId="NoList">
     <w:name w:val="No List"/>
     <w:uiPriority w:val="99"/>
     <w:semiHidden/>
     <w:unhideWhenUsed/>
   </w:style>
-  <w:style w:type="character" w:customStyle="1" w:styleId="Ttulo1Car">
-    <w:name w:val="Título 1 Car"/>
-    <w:basedOn w:val="Fuentedeprrafopredeter"/>
-    <w:link w:val="Ttulo1"/>
+  <w:style w:type="character" w:customStyle="1" w:styleId="Heading1Char">
+    <w:name w:val="Heading 1 Char"/>
+    <w:basedOn w:val="DefaultParagraphFont"/>
+    <w:link w:val="Heading1"/>
     <w:uiPriority w:val="9"/>
     <w:rsid w:val="00F942D5"/>
     <w:rPr>
@@ -1745,10 +1816,10 @@
       <w:szCs w:val="24"/>
     </w:rPr>
   </w:style>
-  <w:style w:type="character" w:customStyle="1" w:styleId="Ttulo2Car">
-    <w:name w:val="Título 2 Car"/>
-    <w:basedOn w:val="Fuentedeprrafopredeter"/>
-    <w:link w:val="Ttulo2"/>
+  <w:style w:type="character" w:customStyle="1" w:styleId="Heading2Char">
+    <w:name w:val="Heading 2 Char"/>
+    <w:basedOn w:val="DefaultParagraphFont"/>
+    <w:link w:val="Heading2"/>
     <w:uiPriority w:val="9"/>
     <w:rsid w:val="00F942D5"/>
     <w:rPr>
@@ -1758,11 +1829,11 @@
       <w:szCs w:val="24"/>
     </w:rPr>
   </w:style>
-  <w:style w:type="paragraph" w:styleId="Puesto">
+  <w:style w:type="paragraph" w:styleId="Title">
     <w:name w:val="Title"/>
     <w:basedOn w:val="Normal"/>
     <w:next w:val="Normal"/>
-    <w:link w:val="PuestoCar"/>
+    <w:link w:val="TitleChar"/>
     <w:uiPriority w:val="10"/>
     <w:qFormat/>
     <w:rsid w:val="00F942D5"/>
@@ -1782,10 +1853,10 @@
       <w:szCs w:val="60"/>
     </w:rPr>
   </w:style>
-  <w:style w:type="character" w:customStyle="1" w:styleId="PuestoCar">
-    <w:name w:val="Puesto Car"/>
-    <w:basedOn w:val="Fuentedeprrafopredeter"/>
-    <w:link w:val="Puesto"/>
+  <w:style w:type="character" w:customStyle="1" w:styleId="TitleChar">
+    <w:name w:val="Title Char"/>
+    <w:basedOn w:val="DefaultParagraphFont"/>
+    <w:link w:val="Title"/>
     <w:uiPriority w:val="10"/>
     <w:rsid w:val="00F942D5"/>
     <w:rPr>
@@ -1797,10 +1868,10 @@
       <w:szCs w:val="60"/>
     </w:rPr>
   </w:style>
-  <w:style w:type="character" w:customStyle="1" w:styleId="Ttulo3Car">
-    <w:name w:val="Título 3 Car"/>
-    <w:basedOn w:val="Fuentedeprrafopredeter"/>
-    <w:link w:val="Ttulo3"/>
+  <w:style w:type="character" w:customStyle="1" w:styleId="Heading3Char">
+    <w:name w:val="Heading 3 Char"/>
+    <w:basedOn w:val="DefaultParagraphFont"/>
+    <w:link w:val="Heading3"/>
     <w:uiPriority w:val="9"/>
     <w:semiHidden/>
     <w:rsid w:val="00F942D5"/>
@@ -1811,10 +1882,10 @@
       <w:szCs w:val="24"/>
     </w:rPr>
   </w:style>
-  <w:style w:type="character" w:customStyle="1" w:styleId="Ttulo4Car">
-    <w:name w:val="Título 4 Car"/>
-    <w:basedOn w:val="Fuentedeprrafopredeter"/>
-    <w:link w:val="Ttulo4"/>
+  <w:style w:type="character" w:customStyle="1" w:styleId="Heading4Char">
+    <w:name w:val="Heading 4 Char"/>
+    <w:basedOn w:val="DefaultParagraphFont"/>
+    <w:link w:val="Heading4"/>
     <w:uiPriority w:val="9"/>
     <w:semiHidden/>
     <w:rsid w:val="00F942D5"/>
@@ -1827,10 +1898,10 @@
       <w:szCs w:val="24"/>
     </w:rPr>
   </w:style>
-  <w:style w:type="character" w:customStyle="1" w:styleId="Ttulo5Car">
-    <w:name w:val="Título 5 Car"/>
-    <w:basedOn w:val="Fuentedeprrafopredeter"/>
-    <w:link w:val="Ttulo5"/>
+  <w:style w:type="character" w:customStyle="1" w:styleId="Heading5Char">
+    <w:name w:val="Heading 5 Char"/>
+    <w:basedOn w:val="DefaultParagraphFont"/>
+    <w:link w:val="Heading5"/>
     <w:uiPriority w:val="9"/>
     <w:semiHidden/>
     <w:rsid w:val="00F942D5"/>
@@ -1839,10 +1910,10 @@
       <w:color w:val="90C226" w:themeColor="accent1"/>
     </w:rPr>
   </w:style>
-  <w:style w:type="character" w:customStyle="1" w:styleId="Ttulo6Car">
-    <w:name w:val="Título 6 Car"/>
-    <w:basedOn w:val="Fuentedeprrafopredeter"/>
-    <w:link w:val="Ttulo6"/>
+  <w:style w:type="character" w:customStyle="1" w:styleId="Heading6Char">
+    <w:name w:val="Heading 6 Char"/>
+    <w:basedOn w:val="DefaultParagraphFont"/>
+    <w:link w:val="Heading6"/>
     <w:uiPriority w:val="9"/>
     <w:semiHidden/>
     <w:rsid w:val="00F942D5"/>
@@ -1853,10 +1924,10 @@
       <w:color w:val="90C226" w:themeColor="accent1"/>
     </w:rPr>
   </w:style>
-  <w:style w:type="character" w:customStyle="1" w:styleId="Ttulo7Car">
-    <w:name w:val="Título 7 Car"/>
-    <w:basedOn w:val="Fuentedeprrafopredeter"/>
-    <w:link w:val="Ttulo7"/>
+  <w:style w:type="character" w:customStyle="1" w:styleId="Heading7Char">
+    <w:name w:val="Heading 7 Char"/>
+    <w:basedOn w:val="DefaultParagraphFont"/>
+    <w:link w:val="Heading7"/>
     <w:uiPriority w:val="9"/>
     <w:semiHidden/>
     <w:rsid w:val="00F942D5"/>
@@ -1869,10 +1940,10 @@
       <w:szCs w:val="20"/>
     </w:rPr>
   </w:style>
-  <w:style w:type="character" w:customStyle="1" w:styleId="Ttulo8Car">
-    <w:name w:val="Título 8 Car"/>
-    <w:basedOn w:val="Fuentedeprrafopredeter"/>
-    <w:link w:val="Ttulo8"/>
+  <w:style w:type="character" w:customStyle="1" w:styleId="Heading8Char">
+    <w:name w:val="Heading 8 Char"/>
+    <w:basedOn w:val="DefaultParagraphFont"/>
+    <w:link w:val="Heading8"/>
     <w:uiPriority w:val="9"/>
     <w:semiHidden/>
     <w:rsid w:val="00F942D5"/>
@@ -1887,10 +1958,10 @@
       <w:szCs w:val="20"/>
     </w:rPr>
   </w:style>
-  <w:style w:type="character" w:customStyle="1" w:styleId="Ttulo9Car">
-    <w:name w:val="Título 9 Car"/>
-    <w:basedOn w:val="Fuentedeprrafopredeter"/>
-    <w:link w:val="Ttulo9"/>
+  <w:style w:type="character" w:customStyle="1" w:styleId="Heading9Char">
+    <w:name w:val="Heading 9 Char"/>
+    <w:basedOn w:val="DefaultParagraphFont"/>
+    <w:link w:val="Heading9"/>
     <w:uiPriority w:val="9"/>
     <w:semiHidden/>
     <w:rsid w:val="00F942D5"/>
@@ -1903,7 +1974,7 @@
       <w:szCs w:val="20"/>
     </w:rPr>
   </w:style>
-  <w:style w:type="paragraph" w:styleId="Descripcin">
+  <w:style w:type="paragraph" w:styleId="Caption">
     <w:name w:val="caption"/>
     <w:basedOn w:val="Normal"/>
     <w:next w:val="Normal"/>
@@ -1919,11 +1990,11 @@
       <w:szCs w:val="18"/>
     </w:rPr>
   </w:style>
-  <w:style w:type="paragraph" w:styleId="Subttulo">
+  <w:style w:type="paragraph" w:styleId="Subtitle">
     <w:name w:val="Subtitle"/>
     <w:basedOn w:val="Normal"/>
     <w:next w:val="Normal"/>
-    <w:link w:val="SubttuloCar"/>
+    <w:link w:val="SubtitleChar"/>
     <w:uiPriority w:val="11"/>
     <w:qFormat/>
     <w:rsid w:val="00F942D5"/>
@@ -1938,10 +2009,10 @@
       <w:szCs w:val="24"/>
     </w:rPr>
   </w:style>
-  <w:style w:type="character" w:customStyle="1" w:styleId="SubttuloCar">
-    <w:name w:val="Subtítulo Car"/>
-    <w:basedOn w:val="Fuentedeprrafopredeter"/>
-    <w:link w:val="Subttulo"/>
+  <w:style w:type="character" w:customStyle="1" w:styleId="SubtitleChar">
+    <w:name w:val="Subtitle Char"/>
+    <w:basedOn w:val="DefaultParagraphFont"/>
+    <w:link w:val="Subtitle"/>
     <w:uiPriority w:val="11"/>
     <w:rsid w:val="00F942D5"/>
     <w:rPr>
@@ -1951,9 +2022,9 @@
       <w:szCs w:val="24"/>
     </w:rPr>
   </w:style>
-  <w:style w:type="character" w:styleId="Textoennegrita">
+  <w:style w:type="character" w:styleId="Strong">
     <w:name w:val="Strong"/>
-    <w:basedOn w:val="Fuentedeprrafopredeter"/>
+    <w:basedOn w:val="DefaultParagraphFont"/>
     <w:uiPriority w:val="22"/>
     <w:qFormat/>
     <w:rsid w:val="00F942D5"/>
@@ -1963,7 +2034,7 @@
       <w:spacing w:val="0"/>
     </w:rPr>
   </w:style>
-  <w:style w:type="character" w:styleId="nfasis">
+  <w:style w:type="character" w:styleId="Emphasis">
     <w:name w:val="Emphasis"/>
     <w:uiPriority w:val="20"/>
     <w:qFormat/>
@@ -1976,15 +2047,15 @@
       <w:color w:val="5A5A5A" w:themeColor="text1" w:themeTint="A5"/>
     </w:rPr>
   </w:style>
-  <w:style w:type="paragraph" w:styleId="Sinespaciado">
+  <w:style w:type="paragraph" w:styleId="NoSpacing">
     <w:name w:val="No Spacing"/>
     <w:basedOn w:val="Normal"/>
-    <w:link w:val="SinespaciadoCar"/>
+    <w:link w:val="NoSpacingChar"/>
     <w:uiPriority w:val="1"/>
     <w:qFormat/>
     <w:rsid w:val="00F942D5"/>
   </w:style>
-  <w:style w:type="paragraph" w:styleId="Prrafodelista">
+  <w:style w:type="paragraph" w:styleId="ListParagraph">
     <w:name w:val="List Paragraph"/>
     <w:basedOn w:val="Normal"/>
     <w:uiPriority w:val="34"/>
@@ -1995,11 +2066,11 @@
       <w:contextualSpacing/>
     </w:pPr>
   </w:style>
-  <w:style w:type="paragraph" w:styleId="Cita">
+  <w:style w:type="paragraph" w:styleId="Quote">
     <w:name w:val="Quote"/>
     <w:basedOn w:val="Normal"/>
     <w:next w:val="Normal"/>
-    <w:link w:val="CitaCar"/>
+    <w:link w:val="QuoteChar"/>
     <w:uiPriority w:val="29"/>
     <w:qFormat/>
     <w:rsid w:val="00F942D5"/>
@@ -2010,10 +2081,10 @@
       <w:color w:val="5A5A5A" w:themeColor="text1" w:themeTint="A5"/>
     </w:rPr>
   </w:style>
-  <w:style w:type="character" w:customStyle="1" w:styleId="CitaCar">
-    <w:name w:val="Cita Car"/>
-    <w:basedOn w:val="Fuentedeprrafopredeter"/>
-    <w:link w:val="Cita"/>
+  <w:style w:type="character" w:customStyle="1" w:styleId="QuoteChar">
+    <w:name w:val="Quote Char"/>
+    <w:basedOn w:val="DefaultParagraphFont"/>
+    <w:link w:val="Quote"/>
     <w:uiPriority w:val="29"/>
     <w:rsid w:val="00F942D5"/>
     <w:rPr>
@@ -2023,11 +2094,11 @@
       <w:color w:val="5A5A5A" w:themeColor="text1" w:themeTint="A5"/>
     </w:rPr>
   </w:style>
-  <w:style w:type="paragraph" w:styleId="Citadestacada">
+  <w:style w:type="paragraph" w:styleId="IntenseQuote">
     <w:name w:val="Intense Quote"/>
     <w:basedOn w:val="Normal"/>
     <w:next w:val="Normal"/>
-    <w:link w:val="CitadestacadaCar"/>
+    <w:link w:val="IntenseQuoteChar"/>
     <w:uiPriority w:val="30"/>
     <w:qFormat/>
     <w:rsid w:val="00F942D5"/>
@@ -2051,10 +2122,10 @@
       <w:szCs w:val="24"/>
     </w:rPr>
   </w:style>
-  <w:style w:type="character" w:customStyle="1" w:styleId="CitadestacadaCar">
-    <w:name w:val="Cita destacada Car"/>
-    <w:basedOn w:val="Fuentedeprrafopredeter"/>
-    <w:link w:val="Citadestacada"/>
+  <w:style w:type="character" w:customStyle="1" w:styleId="IntenseQuoteChar">
+    <w:name w:val="Intense Quote Char"/>
+    <w:basedOn w:val="DefaultParagraphFont"/>
+    <w:link w:val="IntenseQuote"/>
     <w:uiPriority w:val="30"/>
     <w:rsid w:val="00F942D5"/>
     <w:rPr>
@@ -2067,7 +2138,7 @@
       <w:shd w:val="clear" w:color="auto" w:fill="90C226" w:themeFill="accent1"/>
     </w:rPr>
   </w:style>
-  <w:style w:type="character" w:styleId="nfasissutil">
+  <w:style w:type="character" w:styleId="SubtleEmphasis">
     <w:name w:val="Subtle Emphasis"/>
     <w:uiPriority w:val="19"/>
     <w:qFormat/>
@@ -2078,7 +2149,7 @@
       <w:color w:val="5A5A5A" w:themeColor="text1" w:themeTint="A5"/>
     </w:rPr>
   </w:style>
-  <w:style w:type="character" w:styleId="nfasisintenso">
+  <w:style w:type="character" w:styleId="IntenseEmphasis">
     <w:name w:val="Intense Emphasis"/>
     <w:uiPriority w:val="21"/>
     <w:qFormat/>
@@ -2093,7 +2164,7 @@
       <w:szCs w:val="22"/>
     </w:rPr>
   </w:style>
-  <w:style w:type="character" w:styleId="Referenciasutil">
+  <w:style w:type="character" w:styleId="SubtleReference">
     <w:name w:val="Subtle Reference"/>
     <w:uiPriority w:val="31"/>
     <w:qFormat/>
@@ -2103,9 +2174,9 @@
       <w:u w:val="single" w:color="E6B91E" w:themeColor="accent3"/>
     </w:rPr>
   </w:style>
-  <w:style w:type="character" w:styleId="Referenciaintensa">
+  <w:style w:type="character" w:styleId="IntenseReference">
     <w:name w:val="Intense Reference"/>
-    <w:basedOn w:val="Fuentedeprrafopredeter"/>
+    <w:basedOn w:val="DefaultParagraphFont"/>
     <w:uiPriority w:val="32"/>
     <w:qFormat/>
     <w:rsid w:val="00F942D5"/>
@@ -2116,9 +2187,9 @@
       <w:u w:val="single" w:color="E6B91E" w:themeColor="accent3"/>
     </w:rPr>
   </w:style>
-  <w:style w:type="character" w:styleId="Ttulodellibro">
+  <w:style w:type="character" w:styleId="BookTitle">
     <w:name w:val="Book Title"/>
-    <w:basedOn w:val="Fuentedeprrafopredeter"/>
+    <w:basedOn w:val="DefaultParagraphFont"/>
     <w:uiPriority w:val="33"/>
     <w:qFormat/>
     <w:rsid w:val="00F942D5"/>
@@ -2131,9 +2202,9 @@
       <w:color w:val="auto"/>
     </w:rPr>
   </w:style>
-  <w:style w:type="paragraph" w:styleId="TtulodeTDC">
+  <w:style w:type="paragraph" w:styleId="TOCHeading">
     <w:name w:val="TOC Heading"/>
-    <w:basedOn w:val="Ttulo1"/>
+    <w:basedOn w:val="Heading1"/>
     <w:next w:val="Normal"/>
     <w:uiPriority w:val="39"/>
     <w:semiHidden/>
@@ -2144,16 +2215,16 @@
       <w:outlineLvl w:val="9"/>
     </w:pPr>
   </w:style>
-  <w:style w:type="character" w:customStyle="1" w:styleId="SinespaciadoCar">
-    <w:name w:val="Sin espaciado Car"/>
-    <w:basedOn w:val="Fuentedeprrafopredeter"/>
-    <w:link w:val="Sinespaciado"/>
+  <w:style w:type="character" w:customStyle="1" w:styleId="NoSpacingChar">
+    <w:name w:val="No Spacing Char"/>
+    <w:basedOn w:val="DefaultParagraphFont"/>
+    <w:link w:val="NoSpacing"/>
     <w:uiPriority w:val="1"/>
     <w:rsid w:val="00F942D5"/>
   </w:style>
   <w:style w:type="paragraph" w:customStyle="1" w:styleId="PersonalName">
     <w:name w:val="Personal Name"/>
-    <w:basedOn w:val="Puesto"/>
+    <w:basedOn w:val="Title"/>
     <w:rsid w:val="00F942D5"/>
     <w:rPr>
       <w:b/>
@@ -2163,9 +2234,9 @@
       <w:szCs w:val="28"/>
     </w:rPr>
   </w:style>
-  <w:style w:type="table" w:styleId="Tablaconcuadrcula">
+  <w:style w:type="table" w:styleId="TableGrid">
     <w:name w:val="Table Grid"/>
-    <w:basedOn w:val="Tablanormal"/>
+    <w:basedOn w:val="TableNormal"/>
     <w:uiPriority w:val="39"/>
     <w:rsid w:val="007062CA"/>
     <w:pPr>
@@ -2189,9 +2260,9 @@
       </w:tblCellMar>
     </w:tblPr>
   </w:style>
-  <w:style w:type="table" w:styleId="Tabladecuadrcula3-nfasis1">
+  <w:style w:type="table" w:styleId="GridTable3-Accent1">
     <w:name w:val="Grid Table 3 Accent 1"/>
-    <w:basedOn w:val="Tablanormal"/>
+    <w:basedOn w:val="TableNormal"/>
     <w:uiPriority w:val="48"/>
     <w:rsid w:val="007062CA"/>
     <w:pPr>
@@ -2331,6 +2402,36 @@
         </w:tcBorders>
       </w:tcPr>
     </w:tblStylePr>
+  </w:style>
+  <w:style w:type="paragraph" w:styleId="DocumentMap">
+    <w:name w:val="Document Map"/>
+    <w:basedOn w:val="Normal"/>
+    <w:link w:val="DocumentMapChar"/>
+    <w:uiPriority w:val="99"/>
+    <w:semiHidden/>
+    <w:unhideWhenUsed/>
+    <w:rsid w:val="00550ABB"/>
+    <w:pPr>
+      <w:spacing w:after="0" w:line="240" w:lineRule="auto"/>
+    </w:pPr>
+    <w:rPr>
+      <w:rFonts w:ascii="Times New Roman" w:hAnsi="Times New Roman" w:cs="Times New Roman"/>
+      <w:sz w:val="24"/>
+      <w:szCs w:val="24"/>
+    </w:rPr>
+  </w:style>
+  <w:style w:type="character" w:customStyle="1" w:styleId="DocumentMapChar">
+    <w:name w:val="Document Map Char"/>
+    <w:basedOn w:val="DefaultParagraphFont"/>
+    <w:link w:val="DocumentMap"/>
+    <w:uiPriority w:val="99"/>
+    <w:semiHidden/>
+    <w:rsid w:val="00550ABB"/>
+    <w:rPr>
+      <w:rFonts w:ascii="Times New Roman" w:hAnsi="Times New Roman" w:cs="Times New Roman"/>
+      <w:sz w:val="24"/>
+      <w:szCs w:val="24"/>
+    </w:rPr>
   </w:style>
 </w:styles>
 </file>

</xml_diff>

<commit_message>
Make sure w:tc nodes have at least one w:p child
</commit_message>
<xml_diff>
--- a/examples/swapi/swapi.docx
+++ b/examples/swapi/swapi.docx
@@ -78,15 +78,7 @@
     </w:p>
     <w:p>
       <w:r>
-        <w:t xml:space="preserve">          species </w:t>
-      </w:r>
-      <w:proofErr w:type="gramStart"/>
-      <w:r>
-        <w:t>{ name</w:t>
-      </w:r>
-      <w:proofErr w:type="gramEnd"/>
-      <w:r>
-        <w:t xml:space="preserve"> }</w:t>
+        <w:t xml:space="preserve">          species { name }</w:t>
       </w:r>
     </w:p>
     <w:p>
@@ -99,15 +91,7 @@
       </w:r>
       <w:proofErr w:type="spellEnd"/>
       <w:r>
-        <w:t xml:space="preserve"> </w:t>
-      </w:r>
-      <w:proofErr w:type="gramStart"/>
-      <w:r>
-        <w:t>{ name</w:t>
-      </w:r>
-      <w:proofErr w:type="gramEnd"/>
-      <w:r>
-        <w:t xml:space="preserve"> }</w:t>
+        <w:t xml:space="preserve"> { name }</w:t>
       </w:r>
     </w:p>
     <w:p>
@@ -120,18 +104,13 @@
       </w:r>
       <w:proofErr w:type="spellEnd"/>
       <w:r>
-        <w:t xml:space="preserve"> </w:t>
-      </w:r>
-      <w:proofErr w:type="gramStart"/>
-      <w:r>
-        <w:t xml:space="preserve">{ </w:t>
+        <w:t xml:space="preserve"> { </w:t>
       </w:r>
       <w:proofErr w:type="spellStart"/>
       <w:r>
         <w:t>starships</w:t>
       </w:r>
       <w:proofErr w:type="spellEnd"/>
-      <w:proofErr w:type="gramEnd"/>
       <w:r>
         <w:t xml:space="preserve"> {</w:t>
       </w:r>
@@ -215,12 +194,10 @@
         <w:t>+++INS $</w:t>
       </w:r>
       <w:proofErr w:type="spellStart"/>
-      <w:proofErr w:type="gramStart"/>
       <w:r>
         <w:t>film.title</w:t>
       </w:r>
       <w:proofErr w:type="spellEnd"/>
-      <w:proofErr w:type="gramEnd"/>
       <w:r>
         <w:t>+++</w:t>
       </w:r>
@@ -251,7 +228,6 @@
         <w:t>+++INS $</w:t>
       </w:r>
       <w:proofErr w:type="spellStart"/>
-      <w:proofErr w:type="gramStart"/>
       <w:r>
         <w:rPr>
           <w:b/>
@@ -260,7 +236,6 @@
         <w:t>film.openingCrawl</w:t>
       </w:r>
       <w:proofErr w:type="spellEnd"/>
-      <w:proofErr w:type="gramEnd"/>
       <w:r>
         <w:rPr>
           <w:b/>
@@ -280,12 +255,10 @@
         <w:t xml:space="preserve"> +++INS $</w:t>
       </w:r>
       <w:proofErr w:type="spellStart"/>
-      <w:proofErr w:type="gramStart"/>
       <w:r>
         <w:t>film.director</w:t>
       </w:r>
       <w:proofErr w:type="spellEnd"/>
-      <w:proofErr w:type="gramEnd"/>
       <w:r>
         <w:t>+++</w:t>
       </w:r>
@@ -304,11 +277,9 @@
         <w:t>INS $</w:t>
       </w:r>
       <w:proofErr w:type="spellStart"/>
-      <w:proofErr w:type="gramStart"/>
       <w:r>
         <w:t>film.producers</w:t>
       </w:r>
-      <w:proofErr w:type="gramEnd"/>
       <w:r>
         <w:t>.join</w:t>
       </w:r>
@@ -331,22 +302,12 @@
         <w:t xml:space="preserve"> species INS $</w:t>
       </w:r>
       <w:proofErr w:type="spellStart"/>
-      <w:proofErr w:type="gramStart"/>
       <w:r>
         <w:t>character.species</w:t>
       </w:r>
       <w:proofErr w:type="spellEnd"/>
-      <w:proofErr w:type="gramEnd"/>
-      <w:r>
-        <w:t xml:space="preserve"> ? $</w:t>
-      </w:r>
-      <w:proofErr w:type="gramStart"/>
-      <w:r>
-        <w:t>character.species.name :</w:t>
-      </w:r>
-      <w:proofErr w:type="gramEnd"/>
-      <w:r>
-        <w:t xml:space="preserve"> ''+++</w:t>
+      <w:r>
+        <w:t xml:space="preserve"> ? $character.species.name : ''+++</w:t>
       </w:r>
     </w:p>
     <w:p>
@@ -368,12 +329,10 @@
         <w:t xml:space="preserve"> FOR ship IN $</w:t>
       </w:r>
       <w:proofErr w:type="spellStart"/>
-      <w:proofErr w:type="gramStart"/>
       <w:r>
         <w:t>character.starshipConnection.starships</w:t>
       </w:r>
       <w:proofErr w:type="spellEnd"/>
-      <w:proofErr w:type="gramEnd"/>
       <w:r>
         <w:t>+++</w:t>
       </w:r>
@@ -405,12 +364,10 @@
         <w:t>crew INS $</w:t>
       </w:r>
       <w:proofErr w:type="spellStart"/>
-      <w:proofErr w:type="gramStart"/>
       <w:r>
         <w:t>ship.crew</w:t>
       </w:r>
       <w:proofErr w:type="spellEnd"/>
-      <w:proofErr w:type="gramEnd"/>
       <w:r>
         <w:t>+++</w:t>
       </w:r>
@@ -427,12 +384,10 @@
         <w:t>passengers INS $</w:t>
       </w:r>
       <w:proofErr w:type="spellStart"/>
-      <w:proofErr w:type="gramStart"/>
       <w:r>
         <w:t>ship.passengers</w:t>
       </w:r>
       <w:proofErr w:type="spellEnd"/>
-      <w:proofErr w:type="gramEnd"/>
       <w:r>
         <w:t>+++</w:t>
       </w:r>
@@ -441,16 +396,16 @@
     <w:tbl>
       <w:tblPr>
         <w:tblStyle w:val="GridTable3-Accent1"/>
-        <w:tblW w:w="8795" w:type="dxa"/>
+        <w:tblW w:w="8653" w:type="dxa"/>
         <w:tblInd w:w="-5" w:type="dxa"/>
         <w:tblLayout w:type="fixed"/>
         <w:tblLook w:val="04A0" w:firstRow="1" w:lastRow="0" w:firstColumn="1" w:lastColumn="0" w:noHBand="0" w:noVBand="1"/>
       </w:tblPr>
       <w:tblGrid>
-        <w:gridCol w:w="2274"/>
-        <w:gridCol w:w="1843"/>
+        <w:gridCol w:w="1707"/>
+        <w:gridCol w:w="1418"/>
         <w:gridCol w:w="2268"/>
-        <w:gridCol w:w="2410"/>
+        <w:gridCol w:w="3260"/>
       </w:tblGrid>
       <w:tr>
         <w:trPr>
@@ -459,7 +414,7 @@
         <w:tc>
           <w:tcPr>
             <w:cnfStyle w:val="001000000100" w:firstRow="0" w:lastRow="0" w:firstColumn="1" w:lastColumn="0" w:oddVBand="0" w:evenVBand="0" w:oddHBand="0" w:evenHBand="0" w:firstRowFirstColumn="1" w:firstRowLastColumn="0" w:lastRowFirstColumn="0" w:lastRowLastColumn="0"/>
-            <w:tcW w:w="2274" w:type="dxa"/>
+            <w:tcW w:w="1707" w:type="dxa"/>
           </w:tcPr>
           <w:p>
             <w:r>
@@ -469,7 +424,7 @@
         </w:tc>
         <w:tc>
           <w:tcPr>
-            <w:tcW w:w="1843" w:type="dxa"/>
+            <w:tcW w:w="1418" w:type="dxa"/>
           </w:tcPr>
           <w:p>
             <w:pPr>
@@ -495,7 +450,7 @@
         </w:tc>
         <w:tc>
           <w:tcPr>
-            <w:tcW w:w="2410" w:type="dxa"/>
+            <w:tcW w:w="3260" w:type="dxa"/>
           </w:tcPr>
           <w:p>
             <w:pPr>
@@ -514,7 +469,7 @@
         <w:tc>
           <w:tcPr>
             <w:cnfStyle w:val="001000000000" w:firstRow="0" w:lastRow="0" w:firstColumn="1" w:lastColumn="0" w:oddVBand="0" w:evenVBand="0" w:oddHBand="0" w:evenHBand="0" w:firstRowFirstColumn="0" w:firstRowLastColumn="0" w:lastRowFirstColumn="0" w:lastRowLastColumn="0"/>
-            <w:tcW w:w="2274" w:type="dxa"/>
+            <w:tcW w:w="1707" w:type="dxa"/>
           </w:tcPr>
           <w:p>
             <w:r>
@@ -532,7 +487,7 @@
         </w:tc>
         <w:tc>
           <w:tcPr>
-            <w:tcW w:w="1843" w:type="dxa"/>
+            <w:tcW w:w="1418" w:type="dxa"/>
           </w:tcPr>
           <w:p>
             <w:pPr>
@@ -552,7 +507,7 @@
         </w:tc>
         <w:tc>
           <w:tcPr>
-            <w:tcW w:w="2410" w:type="dxa"/>
+            <w:tcW w:w="3260" w:type="dxa"/>
           </w:tcPr>
           <w:p>
             <w:pPr>
@@ -565,7 +520,7 @@
         <w:tc>
           <w:tcPr>
             <w:cnfStyle w:val="001000000000" w:firstRow="0" w:lastRow="0" w:firstColumn="1" w:lastColumn="0" w:oddVBand="0" w:evenVBand="0" w:oddHBand="0" w:evenHBand="0" w:firstRowFirstColumn="0" w:firstRowLastColumn="0" w:lastRowFirstColumn="0" w:lastRowLastColumn="0"/>
-            <w:tcW w:w="2274" w:type="dxa"/>
+            <w:tcW w:w="1707" w:type="dxa"/>
           </w:tcPr>
           <w:p>
             <w:r>
@@ -575,7 +530,7 @@
         </w:tc>
         <w:tc>
           <w:tcPr>
-            <w:tcW w:w="1843" w:type="dxa"/>
+            <w:tcW w:w="1418" w:type="dxa"/>
           </w:tcPr>
           <w:p>
             <w:pPr>
@@ -604,10 +559,16 @@
         </w:tc>
         <w:tc>
           <w:tcPr>
-            <w:tcW w:w="2410" w:type="dxa"/>
+            <w:tcW w:w="3260" w:type="dxa"/>
           </w:tcPr>
           <w:p>
             <w:pPr>
+              <w:pStyle w:val="ListParagraph"/>
+              <w:numPr>
+                <w:ilvl w:val="0"/>
+                <w:numId w:val="6"/>
+              </w:numPr>
+              <w:ind w:left="263" w:hanging="284"/>
               <w:cnfStyle w:val="000000000000" w:firstRow="0" w:lastRow="0" w:firstColumn="0" w:lastColumn="0" w:oddVBand="0" w:evenVBand="0" w:oddHBand="0" w:evenHBand="0" w:firstRowFirstColumn="0" w:firstRowLastColumn="0" w:lastRowFirstColumn="0" w:lastRowLastColumn="0"/>
             </w:pPr>
             <w:r>
@@ -615,7 +576,12 @@
             </w:r>
             <w:proofErr w:type="spellStart"/>
             <w:r>
-              <w:t>forShip</w:t>
+              <w:t>fo</w:t>
+            </w:r>
+            <w:bookmarkStart w:id="0" w:name="_GoBack"/>
+            <w:bookmarkEnd w:id="0"/>
+            <w:r>
+              <w:t>rShip</w:t>
             </w:r>
             <w:proofErr w:type="spellEnd"/>
             <w:r>
@@ -653,26 +619,22 @@
               <w:t>+++ + +++*</w:t>
             </w:r>
             <w:r>
-              <w:t>passengers</w:t>
-            </w:r>
-            <w:bookmarkStart w:id="0" w:name="_GoBack"/>
-            <w:bookmarkEnd w:id="0"/>
-            <w:r>
-              <w:t>+++)</w:t>
+              <w:t>passengers+++)</w:t>
             </w:r>
           </w:p>
           <w:p>
             <w:pPr>
+              <w:pStyle w:val="ListParagraph"/>
+              <w:numPr>
+                <w:ilvl w:val="0"/>
+                <w:numId w:val="6"/>
+              </w:numPr>
+              <w:ind w:left="263" w:hanging="284"/>
               <w:cnfStyle w:val="000000000000" w:firstRow="0" w:lastRow="0" w:firstColumn="0" w:lastColumn="0" w:oddVBand="0" w:evenVBand="0" w:oddHBand="0" w:evenHBand="0" w:firstRowFirstColumn="0" w:firstRowLastColumn="0" w:lastRowFirstColumn="0" w:lastRowLastColumn="0"/>
             </w:pPr>
             <w:r>
               <w:t>+++END-FOR ship+++</w:t>
             </w:r>
-          </w:p>
-          <w:p>
-            <w:pPr>
-              <w:cnfStyle w:val="000000000000" w:firstRow="0" w:lastRow="0" w:firstColumn="0" w:lastColumn="0" w:oddVBand="0" w:evenVBand="0" w:oddHBand="0" w:evenHBand="0" w:firstRowFirstColumn="0" w:firstRowLastColumn="0" w:lastRowFirstColumn="0" w:lastRowLastColumn="0"/>
-            </w:pPr>
           </w:p>
         </w:tc>
       </w:tr>
@@ -683,7 +645,7 @@
         <w:tc>
           <w:tcPr>
             <w:cnfStyle w:val="001000000000" w:firstRow="0" w:lastRow="0" w:firstColumn="1" w:lastColumn="0" w:oddVBand="0" w:evenVBand="0" w:oddHBand="0" w:evenHBand="0" w:firstRowFirstColumn="0" w:firstRowLastColumn="0" w:lastRowFirstColumn="0" w:lastRowLastColumn="0"/>
-            <w:tcW w:w="2274" w:type="dxa"/>
+            <w:tcW w:w="1707" w:type="dxa"/>
           </w:tcPr>
           <w:p>
             <w:r>
@@ -693,7 +655,7 @@
         </w:tc>
         <w:tc>
           <w:tcPr>
-            <w:tcW w:w="1843" w:type="dxa"/>
+            <w:tcW w:w="1418" w:type="dxa"/>
           </w:tcPr>
           <w:p>
             <w:pPr>
@@ -713,7 +675,7 @@
         </w:tc>
         <w:tc>
           <w:tcPr>
-            <w:tcW w:w="2410" w:type="dxa"/>
+            <w:tcW w:w="3260" w:type="dxa"/>
           </w:tcPr>
           <w:p>
             <w:pPr>
@@ -1131,7 +1093,7 @@
   <w:abstractNum w:abstractNumId="3">
     <w:nsid w:val="2A0F2EBB"/>
     <w:multiLevelType w:val="hybridMultilevel"/>
-    <w:tmpl w:val="B8D8A730"/>
+    <w:tmpl w:val="9C82B732"/>
     <w:lvl w:ilvl="0" w:tplc="ED4C1A42">
       <w:numFmt w:val="bullet"/>
       <w:lvlText w:val=""/>

</xml_diff>